<commit_message>
add pictures, add test cases, fix test plan again)
</commit_message>
<xml_diff>
--- a/Test Plan.docx
+++ b/Test Plan.docx
@@ -337,8 +337,6 @@
         </w:rPr>
         <w:t>3. Стратегия тестирования.</w:t>
       </w:r>
-      <w:bookmarkStart w:id="0" w:name="_GoBack"/>
-      <w:bookmarkEnd w:id="0"/>
     </w:p>
     <w:p>
       <w:r>
@@ -543,6 +541,28 @@
         <w:lastRenderedPageBreak/>
         <w:t>Для всех случаев будет использована техника тестирования «черного ящика», позитивные и негативные тесты. Тестироваться будут сразу все компоненты. Автоматизация тестов не требуется.</w:t>
       </w:r>
+    </w:p>
+    <w:p>
+      <w:pPr>
+        <w:ind w:firstLine="708"/>
+      </w:pPr>
+      <w:r>
+        <w:t>Изображения, используемые на странице, хранятся в папке «</w:t>
+      </w:r>
+      <w:r>
+        <w:rPr>
+          <w:lang w:val="en-US"/>
+        </w:rPr>
+        <w:t>pictures</w:t>
+      </w:r>
+      <w:r>
+        <w:t xml:space="preserve">». </w:t>
+      </w:r>
+      <w:r>
+        <w:t xml:space="preserve">Тестирование локализации будет включено в тестирование функциональности, из-за небольшого количества тестов для проверки локализации. </w:t>
+      </w:r>
+      <w:bookmarkStart w:id="0" w:name="_GoBack"/>
+      <w:bookmarkEnd w:id="0"/>
     </w:p>
     <w:p>
       <w:r>

</xml_diff>

<commit_message>
add test case, fix test plan
</commit_message>
<xml_diff>
--- a/Test Plan.docx
+++ b/Test Plan.docx
@@ -561,19 +561,27 @@
       <w:r>
         <w:t xml:space="preserve">Тестирование локализации будет включено в тестирование функциональности, из-за небольшого количества тестов для проверки локализации. </w:t>
       </w:r>
+    </w:p>
+    <w:p>
+      <w:pPr>
+        <w:ind w:firstLine="708"/>
+      </w:pPr>
+      <w:r>
+        <w:t xml:space="preserve">Для всех тестовых сценариев будет определен приоритет от 1 до 5, где 1 самый важный и 5 тривиальный. Все тестовые сценарии с приоритетом от 1 до 4 обязательны для прохождения. </w:t>
+      </w:r>
+    </w:p>
+    <w:p>
+      <w:r>
+        <w:rPr>
+          <w:sz w:val="28"/>
+        </w:rPr>
+        <w:t>4. График тестирования</w:t>
+      </w:r>
+      <w:r>
+        <w:tab/>
+      </w:r>
       <w:bookmarkStart w:id="0" w:name="_GoBack"/>
       <w:bookmarkEnd w:id="0"/>
-    </w:p>
-    <w:p>
-      <w:r>
-        <w:rPr>
-          <w:sz w:val="28"/>
-        </w:rPr>
-        <w:t>4. График тестирования</w:t>
-      </w:r>
-      <w:r>
-        <w:tab/>
-      </w:r>
     </w:p>
     <w:p>
       <w:pPr>

</xml_diff>

<commit_message>
add all functional tests. Fixed test plan
</commit_message>
<xml_diff>
--- a/Test Plan.docx
+++ b/Test Plan.docx
@@ -145,19 +145,31 @@
           <w:tcPr>
             <w:tcW w:w="3115" w:type="dxa"/>
           </w:tcPr>
-          <w:p/>
+          <w:p>
+            <w:r>
+              <w:t>23.11.2022</w:t>
+            </w:r>
+          </w:p>
         </w:tc>
         <w:tc>
           <w:tcPr>
             <w:tcW w:w="3115" w:type="dxa"/>
           </w:tcPr>
-          <w:p/>
+          <w:p>
+            <w:r>
+              <w:t>Добавлена информация об изображениях.</w:t>
+            </w:r>
+          </w:p>
         </w:tc>
         <w:tc>
           <w:tcPr>
             <w:tcW w:w="3115" w:type="dxa"/>
           </w:tcPr>
-          <w:p/>
+          <w:p>
+            <w:r>
+              <w:t>Медведев И.</w:t>
+            </w:r>
+          </w:p>
         </w:tc>
       </w:tr>
       <w:tr>
@@ -165,19 +177,31 @@
           <w:tcPr>
             <w:tcW w:w="3115" w:type="dxa"/>
           </w:tcPr>
-          <w:p/>
+          <w:p>
+            <w:r>
+              <w:t>25.11.2022</w:t>
+            </w:r>
+          </w:p>
         </w:tc>
         <w:tc>
           <w:tcPr>
             <w:tcW w:w="3115" w:type="dxa"/>
           </w:tcPr>
-          <w:p/>
+          <w:p>
+            <w:r>
+              <w:t>Исправление неточностей.</w:t>
+            </w:r>
+          </w:p>
         </w:tc>
         <w:tc>
           <w:tcPr>
             <w:tcW w:w="3115" w:type="dxa"/>
           </w:tcPr>
-          <w:p/>
+          <w:p>
+            <w:r>
+              <w:t>Медведев И.</w:t>
+            </w:r>
+          </w:p>
         </w:tc>
       </w:tr>
     </w:tbl>
@@ -186,6 +210,8 @@
       <w:r>
         <w:t>Содержание:</w:t>
       </w:r>
+      <w:bookmarkStart w:id="0" w:name="_GoBack"/>
+      <w:bookmarkEnd w:id="0"/>
     </w:p>
     <w:p>
       <w:pPr>
@@ -556,10 +582,10 @@
         <w:t>pictures</w:t>
       </w:r>
       <w:r>
-        <w:t xml:space="preserve">». </w:t>
-      </w:r>
-      <w:r>
-        <w:t xml:space="preserve">Тестирование локализации будет включено в тестирование функциональности, из-за небольшого количества тестов для проверки локализации. </w:t>
+        <w:t>».</w:t>
+      </w:r>
+      <w:r>
+        <w:t xml:space="preserve"> </w:t>
       </w:r>
     </w:p>
     <w:p>
@@ -580,8 +606,6 @@
       <w:r>
         <w:tab/>
       </w:r>
-      <w:bookmarkStart w:id="0" w:name="_GoBack"/>
-      <w:bookmarkEnd w:id="0"/>
     </w:p>
     <w:p>
       <w:pPr>

</xml_diff>